<commit_message>
add timer, fix some display
</commit_message>
<xml_diff>
--- a/test.docx
+++ b/test.docx
@@ -7,230 +7,132 @@
         <w:pStyle w:val="Title"/>
       </w:pPr>
       <w:r>
-        <w:t>Vật lý</w:t>
+        <w:t>Default Title</w:t>
       </w:r>
     </w:p>
     <w:p>
       <w:r>
-        <w:t>Câu 1. Hợp chất hữu cơ là hợp chất của cacbon</w:t>
+        <w:t xml:space="preserve"> Một mạch chọn sóng dây có hệ số tự cảm không đổi và một tụ điện có điện dung biến thiên. Khi điện dung của tụ là 20 nF thì mạch thu được bước sóng 40 m. Nếu muốn thu được bước sóng 60 m thì phải điều chỉnh điện dung của tụ</w:t>
         <w:br/>
-        <w:t>A.  với hiđro.</w:t>
+        <w:t xml:space="preserve">A.  tăng thêm 45 nF. </w:t>
         <w:br/>
-        <w:t>B.  với oxi.</w:t>
+        <w:t>B.  tăng thêm 25 nF.</w:t>
         <w:br/>
-        <w:t>C.  với hiđro, oxi và nhiều nguyên tố khác.</w:t>
+        <w:t>C.  giảm 4 nF.</w:t>
         <w:br/>
-        <w:t>D.  trừ CO, CO2, muối cacbonat, xianua,...</w:t>
-        <w:br/>
+        <w:t>D.  giảm 6 nF.</w:t>
         <w:br/>
       </w:r>
     </w:p>
     <w:p>
       <w:r>
-        <w:t>Câu 2. Theo thành phần nguyên tố, hợp chất hữu cơ được chia thành</w:t>
+        <w:t xml:space="preserve"> Một mạch dao động điện từ lí tưởng đang có dao động điện từ tự do. Tại thời điểm t = 0, điện tích trên một bản tụ điện cực đại. Sau khoảng thời gian ngắn nhất ∆t thì điện tích trên bản tụ này bằng một nửa giá trị cực đại. Chu kì dao động riêng của mạch dao động này là</w:t>
         <w:br/>
-        <w:t>A.  hiđrocacbon và các chất không phải hiđrocacbon.</w:t>
+        <w:t xml:space="preserve">A. 4∆t. </w:t>
         <w:br/>
-        <w:t>B.  hiđrocacbon và các hợp chất chứa oxi.</w:t>
+        <w:t xml:space="preserve">B. 6∆t. </w:t>
         <w:br/>
-        <w:t>C.  hiđrocacbon và dẫn xuất của hiđrocacbon.</w:t>
+        <w:t>C. 3∆t.</w:t>
         <w:br/>
-        <w:t>D.  hiđrocacbon và các hợp chất có nhóm chức.</w:t>
-        <w:br/>
+        <w:t>D. 12∆t.</w:t>
         <w:br/>
       </w:r>
     </w:p>
     <w:p>
       <w:r>
-        <w:t>Câu 3. Trong thành phần phân tử chất hữu cơ nhất thiết phải có</w:t>
+        <w:t xml:space="preserve"> Chọn câu trả lời sai khi nói về hiện tượng quang điện và quang dẫn?</w:t>
         <w:br/>
-        <w:t>A.  nguyên tố cacbon và hiđro.</w:t>
+        <w:t>A.  Đều có bước sóng giới hạn λ0</w:t>
         <w:br/>
-        <w:t>B.  nguyên tố cacbon.</w:t>
+        <w:t>B.  Đều bứt được các êlectron ra khỏi khối chất</w:t>
         <w:br/>
-        <w:t>C.  nguyên tố cacbon, hiđro và oxi.</w:t>
+        <w:t>C.  Bước sóng giới hạn của hiện tượng quang điện bên trong có thể thuộc vùng hồng ngoại</w:t>
         <w:br/>
-        <w:t>D.  nguyên tố cacbon và nitơ.</w:t>
-        <w:br/>
+        <w:t>D.  Năng lượng cần để giải phóng êlectron trong khối bán dẫn nhỏ hơn công thoát của êletron khỏi kim loại</w:t>
         <w:br/>
       </w:r>
     </w:p>
     <w:p>
       <w:r>
-        <w:t>Câu 4. Các chất hữu cơ có điểm nào sau đây chung?</w:t>
+        <w:t xml:space="preserve"> Chọn câu sai:</w:t>
         <w:br/>
-        <w:t>A.  Tan tốt trong nước.</w:t>
+        <w:t>A.  Pin quang điện là dụng cụ biến đổi trực tiếp năng lượng ánh sáng thành điện năng.</w:t>
         <w:br/>
-        <w:t>B.  Bền với nhiệt.</w:t>
+        <w:t>B.  Pin quang điện hoạt động dụa vào hiện tượng quang dẫn.</w:t>
         <w:br/>
-        <w:t>C.  Khả năng phản ứng cao.</w:t>
+        <w:t>C.   Pin quang điện và quang trở đều hoạt động dựa vào hiện tượng quang điện ngoài</w:t>
         <w:br/>
-        <w:t>D.  Dễ bay hơi.</w:t>
-        <w:br/>
+        <w:t>D.  Quang trở là một điện trở có trị số phụ thuộc cường độ chùm sáng thích hợp chiếu vào nó.</w:t>
         <w:br/>
       </w:r>
     </w:p>
     <w:p>
       <w:r>
-        <w:t>Câu 5. Liên kết hoá học trong phân tử chất hữu cơ</w:t>
+        <w:t xml:space="preserve"> Chọn câu sai khi so sánh hiện tượng quang điện ngoài và hiện tượng quang điện trong:</w:t>
         <w:br/>
-        <w:t>A.  chủ yếu là liên kết cộng hoá trị.</w:t>
+        <w:t>A.  Bước sóng của photon ở hiện tượng quang điện ngoài thường nhỏ hơn ở hiện tượng quang điện trong.</w:t>
         <w:br/>
-        <w:t>B.  chủ yếu là liên kết ion.</w:t>
+        <w:t>B.  Đều làm bức électron ra khỏi chất bị chiếu sáng.</w:t>
         <w:br/>
-        <w:t>C.  chủ yếu là liên kết cho nhận.</w:t>
+        <w:t>C.  Mở ra khả năng biến năng lượng ánh sáng thành điện năng.</w:t>
         <w:br/>
-        <w:t>D.  chỉ gồm các liên kết cộng hoá trị.</w:t>
-        <w:br/>
+        <w:t>D.  Phải có bước sóng nhỏ hơn giới hạn quang điện hoặc giới hạn quang dẫn.</w:t>
         <w:br/>
       </w:r>
     </w:p>
     <w:p>
       <w:r>
-        <w:t>Câu 6. Các chất hữu cơ có điểm chung là</w:t>
+        <w:t xml:space="preserve"> Hiện tượng quang dẫn là hiện tượng</w:t>
         <w:br/>
-        <w:t>A.  phân tử luôn có cacbon, hiđro và oxi.</w:t>
+        <w:t>A.  Một chất cách điện thành dẫn điện khi được chiếu sáng.</w:t>
         <w:br/>
-        <w:t>B.  nhiệt độ nóng chảy cao.</w:t>
+        <w:t>B.  Giảm điện trở của kim loại khi được chiếu sáng.</w:t>
         <w:br/>
-        <w:t>C.  khả năng phản ứng cao.</w:t>
+        <w:t>C.  Giảm điện trở của một chất bán dẫn, khi được chiếu sáng.</w:t>
         <w:br/>
-        <w:t>D.  phân tử luôn có cacbon.</w:t>
-        <w:br/>
+        <w:t>D.  Truyền dẫn ánh sáng theo các sợi quang uốn cong một cách bất kỳ.</w:t>
         <w:br/>
       </w:r>
     </w:p>
     <w:p>
       <w:r>
-        <w:t>Câu 7. Phản ứng hoá học của các chất hữu cơ thường</w:t>
+        <w:t xml:space="preserve"> Ánh sáng lân quang là:</w:t>
         <w:br/>
-        <w:t>A.  xảy ra nhanh và tạo ra hỗn hợp sản phẩm.</w:t>
+        <w:t>A.  Được phát ra bởi chất rắn, chất lỏng lẫn chất khí.</w:t>
         <w:br/>
-        <w:t>B.  xảy ra chậm và tạo ra một sản phẩm duy nhất.</w:t>
+        <w:t>B.  Hầu như tắt ngay sau khi tắt ánh sáng kích thích.</w:t>
         <w:br/>
-        <w:t>C.  xảy ra chậm và tạo ra hỗn hợp sản phẩm.</w:t>
+        <w:t>C.  Có thể tồn tại rất lâu sau khi tắt ánh sáng kích thích.</w:t>
         <w:br/>
-        <w:t>D.  xảy ra chậm và tạo ra hỗn hợp sản phẩm đồng phân của nhau.</w:t>
-        <w:br/>
+        <w:t>D.  Có bước sóng nhỏ hơn bước sóng ánh sáng kích thích.</w:t>
         <w:br/>
       </w:r>
     </w:p>
     <w:p>
       <w:r>
-        <w:t>Câu 8. Các chất hữu cơ có điểm chung là</w:t>
+        <w:t xml:space="preserve"> Ánh sáng huỳnh quang là:</w:t>
         <w:br/>
-        <w:t>A.  phân tử luôn có cacbon, hiđro và oxi.</w:t>
+        <w:t>A.  Tồn tại một thời gian sau khi tắt ánh sáng kích thích.</w:t>
         <w:br/>
-        <w:t>B.  nhiệt độ nóng chảy cao.</w:t>
+        <w:t>B.  Hầu như tắt ngay sau khi tắt ánh sáng kích thích.</w:t>
         <w:br/>
-        <w:t>C.  khả năng phản ứng chậm và không theo một hướng xác định.</w:t>
+        <w:t>C.  Có bước sóng nhỏ hơn bước sóng ánh sáng kích thích.</w:t>
         <w:br/>
-        <w:t>D.  phân tử luôn có cacbon, nitơ và hiđro.</w:t>
-        <w:br/>
+        <w:t>D.  Do các tinh thể phát ra, sau khi được kích thích bằng ánh sáng thích hợp.</w:t>
         <w:br/>
       </w:r>
     </w:p>
     <w:p>
       <w:r>
-        <w:t>Câu 9. Nhóm chất nào dưới đây đều là dẫn xuất của hiđrocacbon ?</w:t>
+        <w:t xml:space="preserve"> Phát biểu nào sau đây là sai, khi nói về mẫu nguyên tử Bohr?</w:t>
         <w:br/>
-        <w:t>A.  CH2Cl2, CH2Br–CH2Br, NaCl, CH3Br, CH3CH2Br.</w:t>
+        <w:t>A.  Trong trạng thái dừng, nguyên tử không bức xạ.</w:t>
         <w:br/>
-        <w:t>B.  CH2Cl2, CH2Br–CH2Br, CH2=CHCOOH, CH3Br, CH3CH2OH.</w:t>
+        <w:t>B.  Trong trạng thái dừng, nguyên tử có bức xạ.</w:t>
         <w:br/>
-        <w:t>C.  FeCl2, CH2Br–CH2Br, CH2=CHCl, CH3Br, CH3CH2Br.</w:t>
+        <w:t>C.  Khi nguyên tử chuyển từ trạng thái dừng có năng lượng En sang trạng thái dừng có năng lượng Em(Em &lt; En) thì nguyên tử phát ra một phôtôn có năng lượng đúng bằng (En – Em).</w:t>
         <w:br/>
-        <w:t>D.  Hg2Cl2, CH2Br–CH2Br, CH2=CHCl, Na2SO4, CH3CH2Br.</w:t>
-        <w:br/>
-        <w:br/>
-      </w:r>
-    </w:p>
-    <w:p>
-      <w:r>
-        <w:t>Câu 10. Mục đích của phân tích định tính là</w:t>
-        <w:br/>
-        <w:t>A.  tìm công thức phân tử của chất hữu cơ.</w:t>
-        <w:br/>
-        <w:t>B.  tìm công thức đơn giản nhất của chất hữu cơ.</w:t>
-        <w:br/>
-        <w:t>C.  xác định phân tử khối của chất hữu cơ.</w:t>
-        <w:br/>
-        <w:t>D.  xác định các nguyên tố trong phân tử chất hữu cơ.</w:t>
-        <w:br/>
-        <w:br/>
-      </w:r>
-    </w:p>
-    <w:p>
-      <w:r>
-        <w:t>Câu 11. Mục đích của phân tích định lượng là</w:t>
-        <w:br/>
-        <w:t>A.  tìm công thức phân tử của chất hữu cơ.</w:t>
-        <w:br/>
-        <w:t>B.  xác định thành phần phần trăm khối lượng các nguyên tố trong phân tử chất hữu cơ.</w:t>
-        <w:br/>
-        <w:t>C.  xác định phân tử khối của chất hữu cơ.</w:t>
-        <w:br/>
-        <w:t>D.  xác định các nguyên tố trong phân tử chất hữu cơ.</w:t>
-        <w:br/>
-        <w:br/>
-      </w:r>
-    </w:p>
-    <w:p>
-      <w:r>
-        <w:t>Câu 12. Công thức đơn giản nhất cho biết</w:t>
-        <w:br/>
-        <w:t>A.  số nguyên tử của các nguyên tố trong phân tử.</w:t>
-        <w:br/>
-        <w:t>B.  tỉ lệ tối giản về số nguyên tử của các nguyên tố trong phân tử.</w:t>
-        <w:br/>
-        <w:t>C.  phân tử khối của chất hữu cơ.</w:t>
-        <w:br/>
-        <w:t>D.  thứ tự liên kết giữâ các nguyên tử trong phân tử.</w:t>
-        <w:br/>
-        <w:br/>
-      </w:r>
-    </w:p>
-    <w:p>
-      <w:r>
-        <w:t>Câu 13. Công thức phân tử cho biết</w:t>
-        <w:br/>
-        <w:t>A.  số nguyên tử của các nguyên tố trong phân tử.</w:t>
-        <w:br/>
-        <w:t>B.  tỉ lệ tối giản về số nguyên tử của các nguyên tố trong phân tử.</w:t>
-        <w:br/>
-        <w:t>C.  phân tử Khối của chất hữu cơ.</w:t>
-        <w:br/>
-        <w:t>D.  thứ tự liên kết giữâ các nguyên tử trong phân tử.</w:t>
-        <w:br/>
-        <w:br/>
-      </w:r>
-    </w:p>
-    <w:p>
-      <w:r>
-        <w:t>Câu 14. Khi đốt cháy chất hữu cơ X bằng oxi không khí thu được hỗn hợp khí và hơi gồm CO2, H2O, N2. Điều đó chứng tỏ:</w:t>
-        <w:br/>
-        <w:t>A.  Phân tử chất X chắc chắn phải có các nguyên tố C, H, O, N.</w:t>
-        <w:br/>
-        <w:t>B.  Phân tử chất X chắc chắn phải có các nguyên tố C, H, có thể có các nguyên tố O, N.</w:t>
-        <w:br/>
-        <w:t>C.  Phân tử chất X chỉ có các nguyên tố C, H.</w:t>
-        <w:br/>
-        <w:t>D.  Phân tử chất X chắc chắn phải có các nguyên tố C, H, O.</w:t>
-        <w:br/>
-        <w:br/>
-      </w:r>
-    </w:p>
-    <w:p>
-      <w:r>
-        <w:t>Câu 15. Kết luận nào sau đây đúng?</w:t>
-        <w:br/>
-        <w:t>A.  Các chất có cùng công thức đơn giản nhất sẽ có cùng công thức phân tử.</w:t>
-        <w:br/>
-        <w:t>B.  Nhiều chất khác nhau có công thức đơn giản nhất giống nhau.</w:t>
-        <w:br/>
-        <w:t>C.  Các chất khác nhau có thể có cùng công thức đơn giản nhất nhưng sẽ có công thức phân tử khác nhau.</w:t>
-        <w:br/>
-        <w:t>D.  Các chất đồng phân của nhau sẽ có công thức đơn giản nhất khác nhau</w:t>
+        <w:t>D.  Nguyên tử chỉ tồn tại ở một số trạng thái có năng lượng xác định, gọi là các trạng thái dừng.</w:t>
       </w:r>
     </w:p>
     <w:p>
@@ -242,13 +144,13 @@
       <w:r>
         <w:t>Đáp án:</w:t>
         <w:br/>
-        <w:t xml:space="preserve">1. </w:t>
+        <w:t xml:space="preserve">1. A </w:t>
         <w:br/>
-        <w:t xml:space="preserve">2. </w:t>
+        <w:t xml:space="preserve">2. B </w:t>
         <w:br/>
-        <w:t xml:space="preserve">3. </w:t>
+        <w:t xml:space="preserve">3. C </w:t>
         <w:br/>
-        <w:t xml:space="preserve">4. </w:t>
+        <w:t xml:space="preserve">4. D </w:t>
         <w:br/>
         <w:t xml:space="preserve">5. </w:t>
         <w:br/>
@@ -259,18 +161,6 @@
         <w:t xml:space="preserve">8. </w:t>
         <w:br/>
         <w:t xml:space="preserve">9. </w:t>
-        <w:br/>
-        <w:t xml:space="preserve">10. </w:t>
-        <w:br/>
-        <w:t xml:space="preserve">11. </w:t>
-        <w:br/>
-        <w:t xml:space="preserve">12. </w:t>
-        <w:br/>
-        <w:t xml:space="preserve">13. </w:t>
-        <w:br/>
-        <w:t xml:space="preserve">14. </w:t>
-        <w:br/>
-        <w:t xml:space="preserve">15. </w:t>
         <w:br/>
       </w:r>
     </w:p>

</xml_diff>

<commit_message>
finish timer, fix bugs
</commit_message>
<xml_diff>
--- a/test.docx
+++ b/test.docx
@@ -7,12 +7,12 @@
         <w:pStyle w:val="Title"/>
       </w:pPr>
       <w:r>
-        <w:t>Default Title</w:t>
+        <w:t>Sinh học</w:t>
       </w:r>
     </w:p>
     <w:p>
       <w:r>
-        <w:t xml:space="preserve"> Một mạch chọn sóng dây có hệ số tự cảm không đổi và một tụ điện có điện dung biến thiên. Khi điện dung của tụ là 20 nF thì mạch thu được bước sóng 40 m. Nếu muốn thu được bước sóng 60 m thì phải điều chỉnh điện dung của tụ</w:t>
+        <w:t>Câu 1. Một mạch chọn sóng dây có hệ số tự cảm không đổi và một tụ điện có điện dung biến thiên. Khi điện dung của tụ là 20 nF thì mạch thu được bước sóng 40 m. Nếu muốn thu được bước sóng 60 m thì phải điều chỉnh điện dung của tụ</w:t>
         <w:br/>
         <w:t xml:space="preserve">A.  tăng thêm 45 nF. </w:t>
         <w:br/>
@@ -26,7 +26,7 @@
     </w:p>
     <w:p>
       <w:r>
-        <w:t xml:space="preserve"> Một mạch dao động điện từ lí tưởng đang có dao động điện từ tự do. Tại thời điểm t = 0, điện tích trên một bản tụ điện cực đại. Sau khoảng thời gian ngắn nhất ∆t thì điện tích trên bản tụ này bằng một nửa giá trị cực đại. Chu kì dao động riêng của mạch dao động này là</w:t>
+        <w:t>Câu 2. Một mạch dao động điện từ lí tưởng đang có dao động điện từ tự do. Tại thời điểm t = 0, điện tích trên một bản tụ điện cực đại. Sau khoảng thời gian ngắn nhất ∆t thì điện tích trên bản tụ này bằng một nửa giá trị cực đại. Chu kì dao động riêng của mạch dao động này là</w:t>
         <w:br/>
         <w:t xml:space="preserve">A. 4∆t. </w:t>
         <w:br/>
@@ -40,7 +40,7 @@
     </w:p>
     <w:p>
       <w:r>
-        <w:t xml:space="preserve"> Chọn câu trả lời sai khi nói về hiện tượng quang điện và quang dẫn?</w:t>
+        <w:t>Câu 3. Chọn câu trả lời sai khi nói về hiện tượng quang điện và quang dẫn?</w:t>
         <w:br/>
         <w:t>A.  Đều có bước sóng giới hạn λ0</w:t>
         <w:br/>
@@ -54,7 +54,7 @@
     </w:p>
     <w:p>
       <w:r>
-        <w:t xml:space="preserve"> Chọn câu sai:</w:t>
+        <w:t>Câu 4. Chọn câu sai:</w:t>
         <w:br/>
         <w:t>A.  Pin quang điện là dụng cụ biến đổi trực tiếp năng lượng ánh sáng thành điện năng.</w:t>
         <w:br/>
@@ -68,7 +68,7 @@
     </w:p>
     <w:p>
       <w:r>
-        <w:t xml:space="preserve"> Chọn câu sai khi so sánh hiện tượng quang điện ngoài và hiện tượng quang điện trong:</w:t>
+        <w:t>Câu 5. Chọn câu sai khi so sánh hiện tượng quang điện ngoài và hiện tượng quang điện trong:</w:t>
         <w:br/>
         <w:t>A.  Bước sóng của photon ở hiện tượng quang điện ngoài thường nhỏ hơn ở hiện tượng quang điện trong.</w:t>
         <w:br/>
@@ -82,7 +82,7 @@
     </w:p>
     <w:p>
       <w:r>
-        <w:t xml:space="preserve"> Hiện tượng quang dẫn là hiện tượng</w:t>
+        <w:t>Câu 6. Hiện tượng quang dẫn là hiện tượng</w:t>
         <w:br/>
         <w:t>A.  Một chất cách điện thành dẫn điện khi được chiếu sáng.</w:t>
         <w:br/>
@@ -96,7 +96,7 @@
     </w:p>
     <w:p>
       <w:r>
-        <w:t xml:space="preserve"> Ánh sáng lân quang là:</w:t>
+        <w:t>Câu 7. Ánh sáng lân quang là:</w:t>
         <w:br/>
         <w:t>A.  Được phát ra bởi chất rắn, chất lỏng lẫn chất khí.</w:t>
         <w:br/>
@@ -110,7 +110,7 @@
     </w:p>
     <w:p>
       <w:r>
-        <w:t xml:space="preserve"> Ánh sáng huỳnh quang là:</w:t>
+        <w:t>Câu 8. Ánh sáng huỳnh quang là:</w:t>
         <w:br/>
         <w:t>A.  Tồn tại một thời gian sau khi tắt ánh sáng kích thích.</w:t>
         <w:br/>
@@ -124,7 +124,7 @@
     </w:p>
     <w:p>
       <w:r>
-        <w:t xml:space="preserve"> Phát biểu nào sau đây là sai, khi nói về mẫu nguyên tử Bohr?</w:t>
+        <w:t>Câu 9. Phát biểu nào sau đây là sai, khi nói về mẫu nguyên tử Bohr?</w:t>
         <w:br/>
         <w:t>A.  Trong trạng thái dừng, nguyên tử không bức xạ.</w:t>
         <w:br/>
@@ -144,13 +144,13 @@
       <w:r>
         <w:t>Đáp án:</w:t>
         <w:br/>
-        <w:t xml:space="preserve">1. A </w:t>
+        <w:t xml:space="preserve">1. </w:t>
         <w:br/>
-        <w:t xml:space="preserve">2. B </w:t>
+        <w:t xml:space="preserve">2. </w:t>
         <w:br/>
-        <w:t xml:space="preserve">3. C </w:t>
+        <w:t xml:space="preserve">3. </w:t>
         <w:br/>
-        <w:t xml:space="preserve">4. D </w:t>
+        <w:t xml:space="preserve">4. </w:t>
         <w:br/>
         <w:t xml:space="preserve">5. </w:t>
         <w:br/>

</xml_diff>